<commit_message>
added baseline experiments with lr=1e-5. Updated report accordingly
</commit_message>
<xml_diff>
--- a/report/project_paper_206574733_208634469_205517097.docx
+++ b/report/project_paper_206574733_208634469_205517097.docx
@@ -381,7 +381,23 @@
           <w:sz w:val="20"/>
           <w:szCs w:val="20"/>
         </w:rPr>
-        <w:t>Alongside this report, we provide access to the project's GitHub repository for examination, which contains the code developed for the project as well as additional reference materials (refer to the appendix for further details)</w:t>
+        <w:t>Alongside this report, we provide access to the project's GitHub repository for examination, which contains the code developed for the project as well as additional reference materials (refer to the appendi</w:t>
+      </w:r>
+      <w:r>
+        <w:rPr>
+          <w:rFonts w:cs="Calibri"/>
+          <w:sz w:val="20"/>
+          <w:szCs w:val="20"/>
+        </w:rPr>
+        <w:t>ces</w:t>
+      </w:r>
+      <w:r>
+        <w:rPr>
+          <w:rFonts w:cs="Calibri"/>
+          <w:sz w:val="20"/>
+          <w:szCs w:val="20"/>
+        </w:rPr>
+        <w:t xml:space="preserve"> for further details)</w:t>
       </w:r>
       <w:r>
         <w:rPr>
@@ -1601,7 +1617,15 @@
         <w:t>312 pixels</w:t>
       </w:r>
       <w:r>
-        <w:t>, converts them to PyTorch tensors, and normalizes pixel values for better training.</w:t>
+        <w:t xml:space="preserve">, converts them to </w:t>
+      </w:r>
+      <w:proofErr w:type="spellStart"/>
+      <w:r>
+        <w:t>PyTorch</w:t>
+      </w:r>
+      <w:proofErr w:type="spellEnd"/>
+      <w:r>
+        <w:t xml:space="preserve"> tensors, and normalizes pixel values for better training.</w:t>
       </w:r>
       <w:r>
         <w:t xml:space="preserve"> In addition, it s</w:t>
@@ -2518,7 +2542,25 @@
         <w:rPr>
           <w:rFonts w:cs="Calibri"/>
         </w:rPr>
-        <w:t xml:space="preserve"> outcomes:</w:t>
+        <w:t xml:space="preserve"> outcomes</w:t>
+      </w:r>
+      <w:r>
+        <w:rPr>
+          <w:rFonts w:cs="Calibri"/>
+        </w:rPr>
+        <w:t xml:space="preserve"> </w:t>
+      </w:r>
+      <w:r>
+        <w:rPr>
+          <w:rFonts w:cs="Calibri"/>
+        </w:rPr>
+        <w:t>(refer to Appendix A for comprehensive results)</w:t>
+      </w:r>
+      <w:r>
+        <w:rPr>
+          <w:rFonts w:cs="Calibri"/>
+        </w:rPr>
+        <w:t>:</w:t>
       </w:r>
     </w:p>
     <w:tbl>
@@ -2660,7 +2702,19 @@
               <w:rPr>
                 <w:rFonts w:cs="Calibri"/>
               </w:rPr>
-              <w:t>75%</w:t>
+              <w:t>89</w:t>
+            </w:r>
+            <w:r>
+              <w:rPr>
+                <w:rFonts w:cs="Calibri"/>
+              </w:rPr>
+              <w:t>.1</w:t>
+            </w:r>
+            <w:r>
+              <w:rPr>
+                <w:rFonts w:cs="Calibri"/>
+              </w:rPr>
+              <w:t>%</w:t>
             </w:r>
           </w:p>
         </w:tc>
@@ -2680,7 +2734,7 @@
               <w:rPr>
                 <w:rFonts w:cs="Calibri"/>
               </w:rPr>
-              <w:t>0.83</w:t>
+              <w:t>0.919</w:t>
             </w:r>
           </w:p>
         </w:tc>
@@ -2700,7 +2754,13 @@
               <w:rPr>
                 <w:rFonts w:cs="Calibri"/>
               </w:rPr>
-              <w:t>0.99</w:t>
+              <w:t>0.</w:t>
+            </w:r>
+            <w:r>
+              <w:rPr>
+                <w:rFonts w:cs="Calibri"/>
+              </w:rPr>
+              <w:t>905</w:t>
             </w:r>
           </w:p>
         </w:tc>
@@ -2720,7 +2780,13 @@
               <w:rPr>
                 <w:rFonts w:cs="Calibri"/>
               </w:rPr>
-              <w:t>0.72</w:t>
+              <w:t>0.</w:t>
+            </w:r>
+            <w:r>
+              <w:rPr>
+                <w:rFonts w:cs="Calibri"/>
+              </w:rPr>
+              <w:t>912</w:t>
             </w:r>
           </w:p>
         </w:tc>
@@ -2740,7 +2806,13 @@
               <w:rPr>
                 <w:rFonts w:cs="Calibri"/>
               </w:rPr>
-              <w:t>0.84</w:t>
+              <w:t>0.</w:t>
+            </w:r>
+            <w:r>
+              <w:rPr>
+                <w:rFonts w:cs="Calibri"/>
+              </w:rPr>
+              <w:t>942</w:t>
             </w:r>
           </w:p>
         </w:tc>
@@ -2957,7 +3029,19 @@
         <w:rPr>
           <w:rFonts w:cs="Calibri"/>
         </w:rPr>
-        <w:t>(refer to Appendix A for comprehensive results)</w:t>
+        <w:t xml:space="preserve">(refer to Appendix </w:t>
+      </w:r>
+      <w:r>
+        <w:rPr>
+          <w:rFonts w:cs="Calibri"/>
+        </w:rPr>
+        <w:t>B</w:t>
+      </w:r>
+      <w:r>
+        <w:rPr>
+          <w:rFonts w:cs="Calibri"/>
+        </w:rPr>
+        <w:t xml:space="preserve"> for comprehensive results)</w:t>
       </w:r>
       <w:r>
         <w:rPr>
@@ -3237,9 +3321,10 @@
       <w:r>
         <w:rPr>
           <w:rFonts w:cs="Calibri"/>
+          <w:noProof/>
         </w:rPr>
         <w:drawing>
-          <wp:inline distT="0" distB="0" distL="0" distR="0" wp14:anchorId="75599A5E" wp14:editId="05DE6461">
+          <wp:inline distT="0" distB="0" distL="0" distR="0" wp14:anchorId="75599A5E" wp14:editId="02D83022">
             <wp:extent cx="1955682" cy="1245870"/>
             <wp:effectExtent l="0" t="0" r="6985" b="0"/>
             <wp:docPr id="1867155611" name="תמונה 2"/>
@@ -3299,6 +3384,7 @@
       <w:r>
         <w:rPr>
           <w:rFonts w:cs="Calibri"/>
+          <w:noProof/>
         </w:rPr>
         <w:drawing>
           <wp:inline distT="0" distB="0" distL="0" distR="0" wp14:anchorId="3D4A5E66" wp14:editId="19379F13">
@@ -3532,7 +3618,19 @@
         <w:rPr>
           <w:rFonts w:cs="Calibri"/>
         </w:rPr>
-        <w:t>(refer to Appendix A for comprehensive results)</w:t>
+        <w:t xml:space="preserve">(refer to Appendix </w:t>
+      </w:r>
+      <w:r>
+        <w:rPr>
+          <w:rFonts w:cs="Calibri"/>
+        </w:rPr>
+        <w:t>C</w:t>
+      </w:r>
+      <w:r>
+        <w:rPr>
+          <w:rFonts w:cs="Calibri"/>
+        </w:rPr>
+        <w:t xml:space="preserve"> for comprehensive results)</w:t>
       </w:r>
       <w:r>
         <w:rPr>
@@ -3648,16 +3746,6 @@
         </w:rPr>
         <w:t>ly selected samples in each iteration.</w:t>
       </w:r>
-    </w:p>
-    <w:p>
-      <w:pPr>
-        <w:bidi w:val="0"/>
-        <w:spacing w:line="240" w:lineRule="auto"/>
-        <w:jc w:val="both"/>
-        <w:rPr>
-          <w:rFonts w:cs="Calibri"/>
-        </w:rPr>
-      </w:pPr>
     </w:p>
     <w:p>
       <w:pPr>
@@ -3921,7 +4009,15 @@
         <w:jc w:val="both"/>
       </w:pPr>
       <w:r>
-        <w:t>Hao, H., Didari, S., Woo, J. O., Moon, H., &amp; Bangert, P. (2021). Highly efficient representation and active learning framework for imbalanced data and its application to covid-19 x-ray classification</w:t>
+        <w:t xml:space="preserve">Hao, H., </w:t>
+      </w:r>
+      <w:proofErr w:type="spellStart"/>
+      <w:r>
+        <w:t>Didari</w:t>
+      </w:r>
+      <w:proofErr w:type="spellEnd"/>
+      <w:r>
+        <w:t>, S., Woo, J. O., Moon, H., &amp; Bangert, P. (2021). Highly efficient representation and active learning framework for imbalanced data and its application to covid-19 x-ray classification</w:t>
       </w:r>
       <w:r>
         <w:rPr>
@@ -4026,7 +4122,23 @@
         <w:jc w:val="both"/>
       </w:pPr>
       <w:r>
-        <w:t>Mahapatra, D., Bozorgtabar, B., Thiran, J. P., &amp; Reyes, M. (2018, September). Efficient active learning for image classification and segmentation using a sample selection and conditional generative adversarial network. In International Conference on Medical Image Computing and Computer-Assisted Intervention (pp. 580-588). Cham: Springer International Publishing.</w:t>
+        <w:t xml:space="preserve">Mahapatra, D., </w:t>
+      </w:r>
+      <w:proofErr w:type="spellStart"/>
+      <w:r>
+        <w:t>Bozorgtabar</w:t>
+      </w:r>
+      <w:proofErr w:type="spellEnd"/>
+      <w:r>
+        <w:t xml:space="preserve">, B., </w:t>
+      </w:r>
+      <w:proofErr w:type="spellStart"/>
+      <w:r>
+        <w:t>Thiran</w:t>
+      </w:r>
+      <w:proofErr w:type="spellEnd"/>
+      <w:r>
+        <w:t>, J. P., &amp; Reyes, M. (2018, September). Efficient active learning for image classification and segmentation using a sample selection and conditional generative adversarial network. In International Conference on Medical Image Computing and Computer-Assisted Intervention (pp. 580-588). Cham: Springer International Publishing.</w:t>
       </w:r>
       <w:r>
         <w:rPr>
@@ -4073,7 +4185,15 @@
         <w:jc w:val="both"/>
       </w:pPr>
       <w:r>
-        <w:t>Sener, O., &amp; Savarese, S. (2017). Active learning for convolutional neural networks: A core-set approach. arXiv preprint arXiv:1708.00489.</w:t>
+        <w:t xml:space="preserve">Sener, O., &amp; Savarese, S. (2017). Active learning for convolutional neural networks: A core-set approach. </w:t>
+      </w:r>
+      <w:proofErr w:type="spellStart"/>
+      <w:r>
+        <w:t>arXiv</w:t>
+      </w:r>
+      <w:proofErr w:type="spellEnd"/>
+      <w:r>
+        <w:t xml:space="preserve"> preprint arXiv:1708.00489.</w:t>
       </w:r>
       <w:r>
         <w:rPr>
@@ -4112,12 +4232,21 @@
       <w:r>
         <w:t>Simonyan, K., &amp; Zisserman, A. (2014). Very deep convolutional networks for large-scale image recognition. </w:t>
       </w:r>
+      <w:proofErr w:type="spellStart"/>
       <w:r>
         <w:rPr>
           <w:i/>
           <w:iCs/>
         </w:rPr>
-        <w:t>arXiv preprint arXiv:1409.1556</w:t>
+        <w:t>arXiv</w:t>
+      </w:r>
+      <w:proofErr w:type="spellEnd"/>
+      <w:r>
+        <w:rPr>
+          <w:i/>
+          <w:iCs/>
+        </w:rPr>
+        <w:t xml:space="preserve"> preprint arXiv:1409.1556</w:t>
       </w:r>
       <w:r>
         <w:t>.</w:t>
@@ -4341,7 +4470,7 @@
           <w:u w:val="single"/>
         </w:rPr>
         <w:lastRenderedPageBreak/>
-        <w:t xml:space="preserve">Appendix A – Link for </w:t>
+        <w:t xml:space="preserve">Appendix A – Link for full results of the </w:t>
       </w:r>
       <w:r>
         <w:rPr>
@@ -4352,7 +4481,7 @@
           <w:szCs w:val="24"/>
           <w:u w:val="single"/>
         </w:rPr>
-        <w:t xml:space="preserve">full </w:t>
+        <w:t>"baseline"</w:t>
       </w:r>
       <w:r>
         <w:rPr>
@@ -4363,7 +4492,7 @@
           <w:szCs w:val="24"/>
           <w:u w:val="single"/>
         </w:rPr>
-        <w:t xml:space="preserve">results of the </w:t>
+        <w:t xml:space="preserve"> experiment</w:t>
       </w:r>
       <w:r>
         <w:rPr>
@@ -4374,9 +4503,46 @@
           <w:szCs w:val="24"/>
           <w:u w:val="single"/>
         </w:rPr>
-        <w:t>"</w:t>
-      </w:r>
-      <w:r>
+        <w:t>s</w:t>
+      </w:r>
+    </w:p>
+    <w:p>
+      <w:pPr>
+        <w:bidi w:val="0"/>
+        <w:spacing w:line="360" w:lineRule="auto"/>
+        <w:rPr>
+          <w:rFonts w:cs="Calibri"/>
+          <w:sz w:val="24"/>
+          <w:szCs w:val="24"/>
+        </w:rPr>
+      </w:pPr>
+      <w:hyperlink r:id="rId23" w:history="1">
+        <w:r>
+          <w:rPr>
+            <w:rStyle w:val="Hyperlink"/>
+            <w:rFonts w:cs="Calibri"/>
+            <w:sz w:val="24"/>
+            <w:szCs w:val="24"/>
+          </w:rPr>
+          <w:t>https://github.com/RoniFridman1/lab_094295/tree/main/outputs/baselines</w:t>
+        </w:r>
+      </w:hyperlink>
+    </w:p>
+    <w:p>
+      <w:pPr>
+        <w:bidi w:val="0"/>
+        <w:spacing w:line="360" w:lineRule="auto"/>
+        <w:rPr>
+          <w:rFonts w:cs="Calibri"/>
+          <w:sz w:val="24"/>
+          <w:szCs w:val="24"/>
+        </w:rPr>
+      </w:pPr>
+    </w:p>
+    <w:p>
+      <w:pPr>
+        <w:bidi w:val="0"/>
+        <w:spacing w:line="360" w:lineRule="auto"/>
         <w:rPr>
           <w:rFonts w:cs="Calibri"/>
           <w:b/>
@@ -4385,8 +4551,7 @@
           <w:szCs w:val="24"/>
           <w:u w:val="single"/>
         </w:rPr>
-        <w:t xml:space="preserve">100 + </w:t>
-      </w:r>
+      </w:pPr>
       <w:r>
         <w:rPr>
           <w:rFonts w:cs="Calibri"/>
@@ -4396,7 +4561,7 @@
           <w:szCs w:val="24"/>
           <w:u w:val="single"/>
         </w:rPr>
-        <w:t>90*10"</w:t>
+        <w:t xml:space="preserve">Appendix </w:t>
       </w:r>
       <w:r>
         <w:rPr>
@@ -4407,7 +4572,7 @@
           <w:szCs w:val="24"/>
           <w:u w:val="single"/>
         </w:rPr>
-        <w:t xml:space="preserve"> experiment</w:t>
+        <w:t>B</w:t>
       </w:r>
       <w:r>
         <w:rPr>
@@ -4418,20 +4583,97 @@
           <w:szCs w:val="24"/>
           <w:u w:val="single"/>
         </w:rPr>
-        <w:t>s</w:t>
-      </w:r>
-    </w:p>
-    <w:p>
-      <w:pPr>
-        <w:bidi w:val="0"/>
-        <w:spacing w:line="360" w:lineRule="auto"/>
-        <w:rPr>
-          <w:rFonts w:cs="Calibri"/>
+        <w:t xml:space="preserve"> – Link for </w:t>
+      </w:r>
+      <w:r>
+        <w:rPr>
+          <w:rFonts w:cs="Calibri"/>
+          <w:b/>
+          <w:bCs/>
           <w:sz w:val="24"/>
           <w:szCs w:val="24"/>
-        </w:rPr>
-      </w:pPr>
-      <w:hyperlink r:id="rId23" w:history="1">
+          <w:u w:val="single"/>
+        </w:rPr>
+        <w:t xml:space="preserve">full </w:t>
+      </w:r>
+      <w:r>
+        <w:rPr>
+          <w:rFonts w:cs="Calibri"/>
+          <w:b/>
+          <w:bCs/>
+          <w:sz w:val="24"/>
+          <w:szCs w:val="24"/>
+          <w:u w:val="single"/>
+        </w:rPr>
+        <w:t xml:space="preserve">results of the </w:t>
+      </w:r>
+      <w:r>
+        <w:rPr>
+          <w:rFonts w:cs="Calibri"/>
+          <w:b/>
+          <w:bCs/>
+          <w:sz w:val="24"/>
+          <w:szCs w:val="24"/>
+          <w:u w:val="single"/>
+        </w:rPr>
+        <w:t>"</w:t>
+      </w:r>
+      <w:r>
+        <w:rPr>
+          <w:rFonts w:cs="Calibri"/>
+          <w:b/>
+          <w:bCs/>
+          <w:sz w:val="24"/>
+          <w:szCs w:val="24"/>
+          <w:u w:val="single"/>
+        </w:rPr>
+        <w:t xml:space="preserve">100 + </w:t>
+      </w:r>
+      <w:r>
+        <w:rPr>
+          <w:rFonts w:cs="Calibri"/>
+          <w:b/>
+          <w:bCs/>
+          <w:sz w:val="24"/>
+          <w:szCs w:val="24"/>
+          <w:u w:val="single"/>
+        </w:rPr>
+        <w:t>90*10"</w:t>
+      </w:r>
+      <w:r>
+        <w:rPr>
+          <w:rFonts w:cs="Calibri"/>
+          <w:b/>
+          <w:bCs/>
+          <w:sz w:val="24"/>
+          <w:szCs w:val="24"/>
+          <w:u w:val="single"/>
+        </w:rPr>
+        <w:t xml:space="preserve"> experiment</w:t>
+      </w:r>
+      <w:r>
+        <w:rPr>
+          <w:rFonts w:cs="Calibri"/>
+          <w:b/>
+          <w:bCs/>
+          <w:sz w:val="24"/>
+          <w:szCs w:val="24"/>
+          <w:u w:val="single"/>
+        </w:rPr>
+        <w:t>s</w:t>
+      </w:r>
+    </w:p>
+    <w:p>
+      <w:pPr>
+        <w:bidi w:val="0"/>
+        <w:spacing w:line="360" w:lineRule="auto"/>
+        <w:rPr>
+          <w:rFonts w:cs="Calibri"/>
+          <w:sz w:val="24"/>
+          <w:szCs w:val="24"/>
+        </w:rPr>
+      </w:pPr>
+      <w:hyperlink r:id="rId24" w:history="1">
         <w:r>
           <w:rPr>
             <w:rStyle w:val="Hyperlink"/>
@@ -4487,7 +4729,7 @@
           <w:szCs w:val="24"/>
           <w:u w:val="single"/>
         </w:rPr>
-        <w:t>B</w:t>
+        <w:t>C</w:t>
       </w:r>
       <w:r>
         <w:rPr>
@@ -4566,7 +4808,7 @@
           <w:szCs w:val="24"/>
         </w:rPr>
       </w:pPr>
-      <w:hyperlink r:id="rId24" w:history="1">
+      <w:hyperlink r:id="rId25" w:history="1">
         <w:r>
           <w:rPr>
             <w:rStyle w:val="Hyperlink"/>
@@ -6387,6 +6629,7 @@
   <w:style w:type="character" w:default="1" w:styleId="a0">
     <w:name w:val="Default Paragraph Font"/>
     <w:uiPriority w:val="1"/>
+    <w:semiHidden/>
     <w:unhideWhenUsed/>
   </w:style>
   <w:style w:type="table" w:default="1" w:styleId="a1">

</xml_diff>

<commit_message>
order in outputs dir small code refactors added small changes in report
</commit_message>
<xml_diff>
--- a/report/project_paper_206574733_208634469_205517097.docx
+++ b/report/project_paper_206574733_208634469_205517097.docx
@@ -497,7 +497,21 @@
         <w:rPr>
           <w:rFonts w:cs="Calibri"/>
         </w:rPr>
-        <w:t xml:space="preserve"> arises when harmful microorganisms infiltrate the lung tissue, leading to the destruction of the pulmonary alveoli, which are responsible for oxygen absorption. As a result, these areas become filled with inflammatory fluid, impairing their functionality. Pneumonia can be triggered by a variety of pathogens, including bacteria, viruses, and parasites.</w:t>
+        <w:t xml:space="preserve"> arises when harmful microorganisms infiltrate the lung tissue, leading to the destruction of the pulmonary alveoli, which </w:t>
+      </w:r>
+      <w:proofErr w:type="gramStart"/>
+      <w:r>
+        <w:rPr>
+          <w:rFonts w:cs="Calibri"/>
+        </w:rPr>
+        <w:t>are</w:t>
+      </w:r>
+      <w:proofErr w:type="gramEnd"/>
+      <w:r>
+        <w:rPr>
+          <w:rFonts w:cs="Calibri"/>
+        </w:rPr>
+        <w:t xml:space="preserve"> responsible for oxygen absorption. As a result, these areas become filled with inflammatory fluid, impairing their functionality. Pneumonia can be triggered by a variety of pathogens, including bacteria, viruses, and parasites.</w:t>
       </w:r>
       <w:r>
         <w:rPr>
@@ -575,7 +589,21 @@
         <w:rPr>
           <w:rFonts w:cs="Calibri"/>
         </w:rPr>
-        <w:t xml:space="preserve">survival rates have been significantly enhanced during </w:t>
+        <w:t xml:space="preserve">survival rates </w:t>
+      </w:r>
+      <w:proofErr w:type="gramStart"/>
+      <w:r>
+        <w:rPr>
+          <w:rFonts w:cs="Calibri"/>
+        </w:rPr>
+        <w:t>have been</w:t>
+      </w:r>
+      <w:proofErr w:type="gramEnd"/>
+      <w:r>
+        <w:rPr>
+          <w:rFonts w:cs="Calibri"/>
+        </w:rPr>
+        <w:t xml:space="preserve"> significantly enhanced during </w:t>
       </w:r>
       <w:r>
         <w:rPr>
@@ -1017,7 +1045,49 @@
         <w:rPr>
           <w:rFonts w:cs="Calibri"/>
         </w:rPr>
-        <w:t>on CNN unsupervised representation learning</w:t>
+        <w:t>on</w:t>
+      </w:r>
+      <w:r>
+        <w:rPr>
+          <w:rFonts w:cs="Calibri"/>
+        </w:rPr>
+        <w:t xml:space="preserve"> a</w:t>
+      </w:r>
+      <w:r>
+        <w:t xml:space="preserve"> </w:t>
+      </w:r>
+      <w:r>
+        <w:t>Convolutional Neural Network</w:t>
+      </w:r>
+      <w:r>
+        <w:rPr>
+          <w:rFonts w:cs="Calibri"/>
+        </w:rPr>
+        <w:t xml:space="preserve"> </w:t>
+      </w:r>
+      <w:r>
+        <w:rPr>
+          <w:rFonts w:cs="Calibri"/>
+        </w:rPr>
+        <w:t>(</w:t>
+      </w:r>
+      <w:r>
+        <w:rPr>
+          <w:rFonts w:cs="Calibri"/>
+        </w:rPr>
+        <w:t>CNN</w:t>
+      </w:r>
+      <w:r>
+        <w:rPr>
+          <w:rFonts w:cs="Calibri"/>
+        </w:rPr>
+        <w:t>)</w:t>
+      </w:r>
+      <w:r>
+        <w:rPr>
+          <w:rFonts w:cs="Calibri"/>
+        </w:rPr>
+        <w:t xml:space="preserve"> unsupervised representation learning</w:t>
       </w:r>
       <w:r>
         <w:rPr>
@@ -1383,6 +1453,7 @@
         <w:t xml:space="preserve">fine-tuned on a small set of images prior to the active learning phase. </w:t>
       </w:r>
       <w:r>
+        <w:lastRenderedPageBreak/>
         <w:t xml:space="preserve">They have also suggested </w:t>
       </w:r>
       <w:r>
@@ -1398,11 +1469,7 @@
         <w:t xml:space="preserve">sampling strategy with </w:t>
       </w:r>
       <w:r>
-        <w:t xml:space="preserve">a baseline model trained </w:t>
-      </w:r>
-      <w:r>
-        <w:lastRenderedPageBreak/>
-        <w:t xml:space="preserve">with random sampling. </w:t>
+        <w:t xml:space="preserve">a baseline model trained with random sampling. </w:t>
       </w:r>
       <w:r>
         <w:t>According to them, t</w:t>
@@ -1432,7 +1499,7 @@
         <w:t xml:space="preserve">small </w:t>
       </w:r>
       <w:r>
-        <w:t>percent</w:t>
+        <w:t>percentage</w:t>
       </w:r>
       <w:r>
         <w:t xml:space="preserve"> of the labeled dataset.</w:t>
@@ -1784,6 +1851,7 @@
         <w:spacing w:line="240" w:lineRule="auto"/>
         <w:jc w:val="both"/>
       </w:pPr>
+      <w:proofErr w:type="gramStart"/>
       <w:r>
         <w:t>S</w:t>
       </w:r>
@@ -1793,6 +1861,7 @@
       <w:r>
         <w:t>s</w:t>
       </w:r>
+      <w:proofErr w:type="gramEnd"/>
       <w:r>
         <w:t xml:space="preserve"> informative samples from the unlabeled pool based on the chosen strategy</w:t>
       </w:r>
@@ -2071,8 +2140,13 @@
       <w:r>
         <w:t xml:space="preserve">ResNet18, introduced by </w:t>
       </w:r>
-      <w:r>
-        <w:t>He, Zhang, Ren</w:t>
+      <w:proofErr w:type="gramStart"/>
+      <w:r>
+        <w:t>He</w:t>
+      </w:r>
+      <w:proofErr w:type="gramEnd"/>
+      <w:r>
+        <w:t>, Zhang, Ren</w:t>
       </w:r>
       <w:r>
         <w:t xml:space="preserve"> and </w:t>
@@ -2389,7 +2463,19 @@
         <w:rPr>
           <w:rFonts w:cs="Calibri"/>
         </w:rPr>
-        <w:t>sampling model used in the Active Learning pipeline.</w:t>
+        <w:t xml:space="preserve">sampling </w:t>
+      </w:r>
+      <w:r>
+        <w:rPr>
+          <w:rFonts w:cs="Calibri"/>
+        </w:rPr>
+        <w:t>method</w:t>
+      </w:r>
+      <w:r>
+        <w:rPr>
+          <w:rFonts w:cs="Calibri"/>
+        </w:rPr>
+        <w:t xml:space="preserve"> used in the Active Learning pipeline.</w:t>
       </w:r>
       <w:r>
         <w:rPr>
@@ -2571,11 +2657,13 @@
         <w:tblLook w:val="04A0" w:firstRow="1" w:lastRow="0" w:firstColumn="1" w:lastColumn="0" w:noHBand="0" w:noVBand="1"/>
       </w:tblPr>
       <w:tblGrid>
-        <w:gridCol w:w="1540"/>
-        <w:gridCol w:w="992"/>
-        <w:gridCol w:w="1276"/>
-        <w:gridCol w:w="1559"/>
-        <w:gridCol w:w="1701"/>
+        <w:gridCol w:w="1356"/>
+        <w:gridCol w:w="1110"/>
+        <w:gridCol w:w="1360"/>
+        <w:gridCol w:w="894"/>
+        <w:gridCol w:w="1087"/>
+        <w:gridCol w:w="1372"/>
+        <w:gridCol w:w="1315"/>
       </w:tblGrid>
       <w:tr>
         <w:trPr>
@@ -2583,7 +2671,47 @@
         </w:trPr>
         <w:tc>
           <w:tcPr>
-            <w:tcW w:w="1540" w:type="dxa"/>
+            <w:tcW w:w="1356" w:type="dxa"/>
+          </w:tcPr>
+          <w:p>
+            <w:pPr>
+              <w:bidi w:val="0"/>
+              <w:jc w:val="center"/>
+              <w:rPr>
+                <w:rFonts w:cs="Calibri"/>
+              </w:rPr>
+            </w:pPr>
+            <w:r>
+              <w:rPr>
+                <w:rFonts w:cs="Calibri"/>
+              </w:rPr>
+              <w:t>Number of Epochs</w:t>
+            </w:r>
+          </w:p>
+        </w:tc>
+        <w:tc>
+          <w:tcPr>
+            <w:tcW w:w="1110" w:type="dxa"/>
+          </w:tcPr>
+          <w:p>
+            <w:pPr>
+              <w:bidi w:val="0"/>
+              <w:jc w:val="center"/>
+              <w:rPr>
+                <w:rFonts w:cs="Calibri"/>
+              </w:rPr>
+            </w:pPr>
+            <w:r>
+              <w:rPr>
+                <w:rFonts w:cs="Calibri"/>
+              </w:rPr>
+              <w:t>Learning Rate</w:t>
+            </w:r>
+          </w:p>
+        </w:tc>
+        <w:tc>
+          <w:tcPr>
+            <w:tcW w:w="1360" w:type="dxa"/>
           </w:tcPr>
           <w:p>
             <w:pPr>
@@ -2603,7 +2731,7 @@
         </w:tc>
         <w:tc>
           <w:tcPr>
-            <w:tcW w:w="992" w:type="dxa"/>
+            <w:tcW w:w="894" w:type="dxa"/>
           </w:tcPr>
           <w:p>
             <w:pPr>
@@ -2623,7 +2751,7 @@
         </w:tc>
         <w:tc>
           <w:tcPr>
-            <w:tcW w:w="1276" w:type="dxa"/>
+            <w:tcW w:w="1087" w:type="dxa"/>
           </w:tcPr>
           <w:p>
             <w:pPr>
@@ -2643,7 +2771,7 @@
         </w:tc>
         <w:tc>
           <w:tcPr>
-            <w:tcW w:w="1559" w:type="dxa"/>
+            <w:tcW w:w="1372" w:type="dxa"/>
           </w:tcPr>
           <w:p>
             <w:pPr>
@@ -2663,7 +2791,7 @@
         </w:tc>
         <w:tc>
           <w:tcPr>
-            <w:tcW w:w="1701" w:type="dxa"/>
+            <w:tcW w:w="1315" w:type="dxa"/>
           </w:tcPr>
           <w:p>
             <w:pPr>
@@ -2688,7 +2816,7 @@
         </w:trPr>
         <w:tc>
           <w:tcPr>
-            <w:tcW w:w="1540" w:type="dxa"/>
+            <w:tcW w:w="1356" w:type="dxa"/>
           </w:tcPr>
           <w:p>
             <w:pPr>
@@ -2702,25 +2830,53 @@
               <w:rPr>
                 <w:rFonts w:cs="Calibri"/>
               </w:rPr>
-              <w:t>89</w:t>
-            </w:r>
-            <w:r>
-              <w:rPr>
-                <w:rFonts w:cs="Calibri"/>
-              </w:rPr>
-              <w:t>.1</w:t>
-            </w:r>
-            <w:r>
-              <w:rPr>
-                <w:rFonts w:cs="Calibri"/>
-              </w:rPr>
-              <w:t>%</w:t>
+              <w:t>3</w:t>
             </w:r>
           </w:p>
         </w:tc>
         <w:tc>
           <w:tcPr>
-            <w:tcW w:w="992" w:type="dxa"/>
+            <w:tcW w:w="1110" w:type="dxa"/>
+          </w:tcPr>
+          <w:p>
+            <w:pPr>
+              <w:bidi w:val="0"/>
+              <w:jc w:val="center"/>
+              <w:rPr>
+                <w:rFonts w:cs="Calibri"/>
+              </w:rPr>
+            </w:pPr>
+            <w:r>
+              <w:rPr>
+                <w:rFonts w:cs="Calibri"/>
+              </w:rPr>
+              <w:t>1e-5</w:t>
+            </w:r>
+          </w:p>
+        </w:tc>
+        <w:tc>
+          <w:tcPr>
+            <w:tcW w:w="1360" w:type="dxa"/>
+          </w:tcPr>
+          <w:p>
+            <w:pPr>
+              <w:bidi w:val="0"/>
+              <w:jc w:val="center"/>
+              <w:rPr>
+                <w:rFonts w:cs="Calibri"/>
+              </w:rPr>
+            </w:pPr>
+            <w:r>
+              <w:rPr>
+                <w:rFonts w:cs="Calibri"/>
+              </w:rPr>
+              <w:t>89.1%</w:t>
+            </w:r>
+          </w:p>
+        </w:tc>
+        <w:tc>
+          <w:tcPr>
+            <w:tcW w:w="894" w:type="dxa"/>
           </w:tcPr>
           <w:p>
             <w:pPr>
@@ -2740,7 +2896,7 @@
         </w:tc>
         <w:tc>
           <w:tcPr>
-            <w:tcW w:w="1276" w:type="dxa"/>
+            <w:tcW w:w="1087" w:type="dxa"/>
           </w:tcPr>
           <w:p>
             <w:pPr>
@@ -2754,19 +2910,13 @@
               <w:rPr>
                 <w:rFonts w:cs="Calibri"/>
               </w:rPr>
-              <w:t>0.</w:t>
-            </w:r>
-            <w:r>
-              <w:rPr>
-                <w:rFonts w:cs="Calibri"/>
-              </w:rPr>
-              <w:t>905</w:t>
+              <w:t>0.905</w:t>
             </w:r>
           </w:p>
         </w:tc>
         <w:tc>
           <w:tcPr>
-            <w:tcW w:w="1559" w:type="dxa"/>
+            <w:tcW w:w="1372" w:type="dxa"/>
           </w:tcPr>
           <w:p>
             <w:pPr>
@@ -2780,19 +2930,13 @@
               <w:rPr>
                 <w:rFonts w:cs="Calibri"/>
               </w:rPr>
-              <w:t>0.</w:t>
-            </w:r>
-            <w:r>
-              <w:rPr>
-                <w:rFonts w:cs="Calibri"/>
-              </w:rPr>
-              <w:t>912</w:t>
+              <w:t>0.912</w:t>
             </w:r>
           </w:p>
         </w:tc>
         <w:tc>
           <w:tcPr>
-            <w:tcW w:w="1701" w:type="dxa"/>
+            <w:tcW w:w="1315" w:type="dxa"/>
           </w:tcPr>
           <w:p>
             <w:pPr>
@@ -2806,13 +2950,388 @@
               <w:rPr>
                 <w:rFonts w:cs="Calibri"/>
               </w:rPr>
-              <w:t>0.</w:t>
+              <w:t>0.942</w:t>
             </w:r>
+          </w:p>
+        </w:tc>
+      </w:tr>
+      <w:tr>
+        <w:trPr>
+          <w:jc w:val="center"/>
+        </w:trPr>
+        <w:tc>
+          <w:tcPr>
+            <w:tcW w:w="1356" w:type="dxa"/>
+          </w:tcPr>
+          <w:p>
+            <w:pPr>
+              <w:bidi w:val="0"/>
+              <w:jc w:val="center"/>
+              <w:rPr>
+                <w:rFonts w:cs="Calibri"/>
+              </w:rPr>
+            </w:pPr>
             <w:r>
               <w:rPr>
                 <w:rFonts w:cs="Calibri"/>
               </w:rPr>
-              <w:t>942</w:t>
+              <w:t>5</w:t>
+            </w:r>
+          </w:p>
+        </w:tc>
+        <w:tc>
+          <w:tcPr>
+            <w:tcW w:w="1110" w:type="dxa"/>
+          </w:tcPr>
+          <w:p>
+            <w:pPr>
+              <w:bidi w:val="0"/>
+              <w:jc w:val="center"/>
+              <w:rPr>
+                <w:rFonts w:cs="Calibri"/>
+              </w:rPr>
+            </w:pPr>
+            <w:r>
+              <w:rPr>
+                <w:rFonts w:cs="Calibri"/>
+              </w:rPr>
+              <w:t>1e-4</w:t>
+            </w:r>
+          </w:p>
+        </w:tc>
+        <w:tc>
+          <w:tcPr>
+            <w:tcW w:w="1360" w:type="dxa"/>
+          </w:tcPr>
+          <w:p>
+            <w:pPr>
+              <w:bidi w:val="0"/>
+              <w:jc w:val="center"/>
+              <w:rPr>
+                <w:rFonts w:cs="Calibri"/>
+              </w:rPr>
+            </w:pPr>
+            <w:r>
+              <w:rPr>
+                <w:rFonts w:cs="Calibri"/>
+              </w:rPr>
+              <w:t>84.2%</w:t>
+            </w:r>
+          </w:p>
+        </w:tc>
+        <w:tc>
+          <w:tcPr>
+            <w:tcW w:w="894" w:type="dxa"/>
+          </w:tcPr>
+          <w:p>
+            <w:pPr>
+              <w:bidi w:val="0"/>
+              <w:jc w:val="center"/>
+              <w:rPr>
+                <w:rFonts w:cs="Calibri"/>
+              </w:rPr>
+            </w:pPr>
+            <w:r>
+              <w:t>0.800</w:t>
+            </w:r>
+          </w:p>
+        </w:tc>
+        <w:tc>
+          <w:tcPr>
+            <w:tcW w:w="1087" w:type="dxa"/>
+          </w:tcPr>
+          <w:p>
+            <w:pPr>
+              <w:bidi w:val="0"/>
+              <w:jc w:val="center"/>
+              <w:rPr>
+                <w:rFonts w:cs="Calibri"/>
+              </w:rPr>
+            </w:pPr>
+            <w:r>
+              <w:t>0.997</w:t>
+            </w:r>
+          </w:p>
+        </w:tc>
+        <w:tc>
+          <w:tcPr>
+            <w:tcW w:w="1372" w:type="dxa"/>
+          </w:tcPr>
+          <w:p>
+            <w:pPr>
+              <w:bidi w:val="0"/>
+              <w:jc w:val="center"/>
+              <w:rPr>
+                <w:rFonts w:cs="Calibri"/>
+              </w:rPr>
+            </w:pPr>
+            <w:r>
+              <w:t>0.888</w:t>
+            </w:r>
+          </w:p>
+        </w:tc>
+        <w:tc>
+          <w:tcPr>
+            <w:tcW w:w="1315" w:type="dxa"/>
+          </w:tcPr>
+          <w:p>
+            <w:pPr>
+              <w:bidi w:val="0"/>
+              <w:jc w:val="center"/>
+              <w:rPr>
+                <w:rFonts w:cs="Calibri"/>
+              </w:rPr>
+            </w:pPr>
+            <w:r>
+              <w:t>0.937</w:t>
+            </w:r>
+          </w:p>
+        </w:tc>
+      </w:tr>
+      <w:tr>
+        <w:trPr>
+          <w:jc w:val="center"/>
+        </w:trPr>
+        <w:tc>
+          <w:tcPr>
+            <w:tcW w:w="1356" w:type="dxa"/>
+          </w:tcPr>
+          <w:p>
+            <w:pPr>
+              <w:bidi w:val="0"/>
+              <w:jc w:val="center"/>
+              <w:rPr>
+                <w:rFonts w:cs="Calibri"/>
+              </w:rPr>
+            </w:pPr>
+            <w:r>
+              <w:rPr>
+                <w:rFonts w:cs="Calibri"/>
+              </w:rPr>
+              <w:t>5</w:t>
+            </w:r>
+          </w:p>
+        </w:tc>
+        <w:tc>
+          <w:tcPr>
+            <w:tcW w:w="1110" w:type="dxa"/>
+          </w:tcPr>
+          <w:p>
+            <w:pPr>
+              <w:bidi w:val="0"/>
+              <w:jc w:val="center"/>
+              <w:rPr>
+                <w:rFonts w:cs="Calibri"/>
+              </w:rPr>
+            </w:pPr>
+            <w:r>
+              <w:rPr>
+                <w:rFonts w:cs="Calibri"/>
+              </w:rPr>
+              <w:t>1e-5</w:t>
+            </w:r>
+          </w:p>
+        </w:tc>
+        <w:tc>
+          <w:tcPr>
+            <w:tcW w:w="1360" w:type="dxa"/>
+          </w:tcPr>
+          <w:p>
+            <w:pPr>
+              <w:bidi w:val="0"/>
+              <w:jc w:val="center"/>
+              <w:rPr>
+                <w:rFonts w:cs="Calibri"/>
+              </w:rPr>
+            </w:pPr>
+            <w:r>
+              <w:t>83.6%</w:t>
+            </w:r>
+          </w:p>
+        </w:tc>
+        <w:tc>
+          <w:tcPr>
+            <w:tcW w:w="894" w:type="dxa"/>
+          </w:tcPr>
+          <w:p>
+            <w:pPr>
+              <w:bidi w:val="0"/>
+              <w:jc w:val="center"/>
+            </w:pPr>
+            <w:r>
+              <w:t>0.797</w:t>
+            </w:r>
+          </w:p>
+        </w:tc>
+        <w:tc>
+          <w:tcPr>
+            <w:tcW w:w="1087" w:type="dxa"/>
+          </w:tcPr>
+          <w:p>
+            <w:pPr>
+              <w:bidi w:val="0"/>
+              <w:jc w:val="center"/>
+            </w:pPr>
+            <w:r>
+              <w:t>0.989</w:t>
+            </w:r>
+          </w:p>
+        </w:tc>
+        <w:tc>
+          <w:tcPr>
+            <w:tcW w:w="1372" w:type="dxa"/>
+          </w:tcPr>
+          <w:p>
+            <w:pPr>
+              <w:bidi w:val="0"/>
+              <w:jc w:val="center"/>
+            </w:pPr>
+            <w:r>
+              <w:t>0.883</w:t>
+            </w:r>
+          </w:p>
+        </w:tc>
+        <w:tc>
+          <w:tcPr>
+            <w:tcW w:w="1315" w:type="dxa"/>
+          </w:tcPr>
+          <w:p>
+            <w:pPr>
+              <w:bidi w:val="0"/>
+              <w:jc w:val="center"/>
+            </w:pPr>
+            <w:r>
+              <w:t>0.925</w:t>
+            </w:r>
+          </w:p>
+        </w:tc>
+      </w:tr>
+      <w:tr>
+        <w:trPr>
+          <w:jc w:val="center"/>
+        </w:trPr>
+        <w:tc>
+          <w:tcPr>
+            <w:tcW w:w="1356" w:type="dxa"/>
+          </w:tcPr>
+          <w:p>
+            <w:pPr>
+              <w:bidi w:val="0"/>
+              <w:jc w:val="center"/>
+              <w:rPr>
+                <w:rFonts w:cs="Calibri"/>
+              </w:rPr>
+            </w:pPr>
+            <w:r>
+              <w:rPr>
+                <w:rFonts w:cs="Calibri"/>
+              </w:rPr>
+              <w:t>3</w:t>
+            </w:r>
+          </w:p>
+        </w:tc>
+        <w:tc>
+          <w:tcPr>
+            <w:tcW w:w="1110" w:type="dxa"/>
+          </w:tcPr>
+          <w:p>
+            <w:pPr>
+              <w:bidi w:val="0"/>
+              <w:jc w:val="center"/>
+              <w:rPr>
+                <w:rFonts w:cs="Calibri"/>
+              </w:rPr>
+            </w:pPr>
+            <w:r>
+              <w:rPr>
+                <w:rFonts w:cs="Calibri"/>
+              </w:rPr>
+              <w:t>1e-4</w:t>
+            </w:r>
+          </w:p>
+        </w:tc>
+        <w:tc>
+          <w:tcPr>
+            <w:tcW w:w="1360" w:type="dxa"/>
+          </w:tcPr>
+          <w:p>
+            <w:pPr>
+              <w:bidi w:val="0"/>
+              <w:jc w:val="center"/>
+              <w:rPr>
+                <w:rFonts w:cs="Calibri"/>
+              </w:rPr>
+            </w:pPr>
+            <w:r>
+              <w:t>75.3%</w:t>
+            </w:r>
+          </w:p>
+        </w:tc>
+        <w:tc>
+          <w:tcPr>
+            <w:tcW w:w="894" w:type="dxa"/>
+          </w:tcPr>
+          <w:p>
+            <w:pPr>
+              <w:bidi w:val="0"/>
+              <w:jc w:val="center"/>
+              <w:rPr>
+                <w:rFonts w:cs="Calibri"/>
+              </w:rPr>
+            </w:pPr>
+            <w:r>
+              <w:t>0.717</w:t>
+            </w:r>
+          </w:p>
+        </w:tc>
+        <w:tc>
+          <w:tcPr>
+            <w:tcW w:w="1087" w:type="dxa"/>
+          </w:tcPr>
+          <w:p>
+            <w:pPr>
+              <w:bidi w:val="0"/>
+              <w:jc w:val="center"/>
+              <w:rPr>
+                <w:rFonts w:cs="Calibri"/>
+              </w:rPr>
+            </w:pPr>
+            <w:r>
+              <w:t>0.997</w:t>
+            </w:r>
+          </w:p>
+        </w:tc>
+        <w:tc>
+          <w:tcPr>
+            <w:tcW w:w="1372" w:type="dxa"/>
+          </w:tcPr>
+          <w:p>
+            <w:pPr>
+              <w:bidi w:val="0"/>
+              <w:jc w:val="center"/>
+              <w:rPr>
+                <w:rFonts w:cs="Calibri"/>
+              </w:rPr>
+            </w:pPr>
+            <w:r>
+              <w:t>0.834</w:t>
+            </w:r>
+          </w:p>
+        </w:tc>
+        <w:tc>
+          <w:tcPr>
+            <w:tcW w:w="1315" w:type="dxa"/>
+          </w:tcPr>
+          <w:p>
+            <w:pPr>
+              <w:bidi w:val="0"/>
+              <w:jc w:val="center"/>
+              <w:rPr>
+                <w:rFonts w:cs="Calibri"/>
+              </w:rPr>
+            </w:pPr>
+            <w:r>
+              <w:t>0.865</w:t>
             </w:r>
           </w:p>
         </w:tc>
@@ -2843,7 +3362,7 @@
           <w:sz w:val="18"/>
           <w:szCs w:val="18"/>
         </w:rPr>
-        <w:t xml:space="preserve">Test Set Metrics for ResNet18, </w:t>
+        <w:t>Test Set Metrics for ResNet18</w:t>
       </w:r>
       <w:r>
         <w:rPr>
@@ -2851,7 +3370,7 @@
           <w:sz w:val="18"/>
           <w:szCs w:val="18"/>
         </w:rPr>
-        <w:t>C</w:t>
+        <w:t xml:space="preserve"> with different configurations</w:t>
       </w:r>
       <w:r>
         <w:rPr>
@@ -2859,7 +3378,7 @@
           <w:sz w:val="18"/>
           <w:szCs w:val="18"/>
         </w:rPr>
-        <w:t xml:space="preserve">onventional </w:t>
+        <w:t xml:space="preserve">, </w:t>
       </w:r>
       <w:r>
         <w:rPr>
@@ -2867,7 +3386,7 @@
           <w:sz w:val="18"/>
           <w:szCs w:val="18"/>
         </w:rPr>
-        <w:t>T</w:t>
+        <w:t>C</w:t>
       </w:r>
       <w:r>
         <w:rPr>
@@ -2875,7 +3394,7 @@
           <w:sz w:val="18"/>
           <w:szCs w:val="18"/>
         </w:rPr>
-        <w:t xml:space="preserve">raining </w:t>
+        <w:t xml:space="preserve">onventional </w:t>
       </w:r>
       <w:r>
         <w:rPr>
@@ -2883,7 +3402,7 @@
           <w:sz w:val="18"/>
           <w:szCs w:val="18"/>
         </w:rPr>
-        <w:t>O</w:t>
+        <w:t>T</w:t>
       </w:r>
       <w:r>
         <w:rPr>
@@ -2891,7 +3410,7 @@
           <w:sz w:val="18"/>
           <w:szCs w:val="18"/>
         </w:rPr>
-        <w:t xml:space="preserve">ver the </w:t>
+        <w:t xml:space="preserve">raining </w:t>
       </w:r>
       <w:r>
         <w:rPr>
@@ -2899,7 +3418,7 @@
           <w:sz w:val="18"/>
           <w:szCs w:val="18"/>
         </w:rPr>
-        <w:t>E</w:t>
+        <w:t>O</w:t>
       </w:r>
       <w:r>
         <w:rPr>
@@ -2907,7 +3426,7 @@
           <w:sz w:val="18"/>
           <w:szCs w:val="18"/>
         </w:rPr>
-        <w:t xml:space="preserve">ntire </w:t>
+        <w:t xml:space="preserve">ver the </w:t>
       </w:r>
       <w:r>
         <w:rPr>
@@ -2915,7 +3434,7 @@
           <w:sz w:val="18"/>
           <w:szCs w:val="18"/>
         </w:rPr>
-        <w:t>T</w:t>
+        <w:t>E</w:t>
       </w:r>
       <w:r>
         <w:rPr>
@@ -2923,7 +3442,7 @@
           <w:sz w:val="18"/>
           <w:szCs w:val="18"/>
         </w:rPr>
-        <w:t>rain</w:t>
+        <w:t xml:space="preserve">ntire </w:t>
       </w:r>
       <w:r>
         <w:rPr>
@@ -2931,7 +3450,7 @@
           <w:sz w:val="18"/>
           <w:szCs w:val="18"/>
         </w:rPr>
-        <w:t>ing</w:t>
+        <w:t>T</w:t>
       </w:r>
       <w:r>
         <w:rPr>
@@ -2939,7 +3458,7 @@
           <w:sz w:val="18"/>
           <w:szCs w:val="18"/>
         </w:rPr>
-        <w:t xml:space="preserve"> </w:t>
+        <w:t>rain</w:t>
       </w:r>
       <w:r>
         <w:rPr>
@@ -2947,7 +3466,7 @@
           <w:sz w:val="18"/>
           <w:szCs w:val="18"/>
         </w:rPr>
-        <w:t>S</w:t>
+        <w:t>ing</w:t>
       </w:r>
       <w:r>
         <w:rPr>
@@ -2955,6 +3474,22 @@
           <w:sz w:val="18"/>
           <w:szCs w:val="18"/>
         </w:rPr>
+        <w:t xml:space="preserve"> </w:t>
+      </w:r>
+      <w:r>
+        <w:rPr>
+          <w:rFonts w:cs="Calibri"/>
+          <w:sz w:val="18"/>
+          <w:szCs w:val="18"/>
+        </w:rPr>
+        <w:t>S</w:t>
+      </w:r>
+      <w:r>
+        <w:rPr>
+          <w:rFonts w:cs="Calibri"/>
+          <w:sz w:val="18"/>
+          <w:szCs w:val="18"/>
+        </w:rPr>
         <w:t>et</w:t>
       </w:r>
     </w:p>
@@ -2977,7 +3512,19 @@
         <w:rPr>
           <w:rFonts w:cs="Calibri"/>
         </w:rPr>
-        <w:t xml:space="preserve"> model demonstrated proficiency in identifying X-rays indicative of Pneumonia; however, </w:t>
+        <w:t xml:space="preserve"> model</w:t>
+      </w:r>
+      <w:r>
+        <w:rPr>
+          <w:rFonts w:cs="Calibri"/>
+        </w:rPr>
+        <w:t xml:space="preserve"> often</w:t>
+      </w:r>
+      <w:r>
+        <w:rPr>
+          <w:rFonts w:cs="Calibri"/>
+        </w:rPr>
+        <w:t xml:space="preserve"> demonstrated proficiency in identifying X-rays indicative of Pneumonia; however, </w:t>
       </w:r>
       <w:r>
         <w:rPr>
@@ -3029,7 +3576,21 @@
         <w:rPr>
           <w:rFonts w:cs="Calibri"/>
         </w:rPr>
-        <w:t xml:space="preserve">(refer to Appendix </w:t>
+        <w:t>(</w:t>
+      </w:r>
+      <w:proofErr w:type="gramStart"/>
+      <w:r>
+        <w:rPr>
+          <w:rFonts w:cs="Calibri"/>
+        </w:rPr>
+        <w:t>refer</w:t>
+      </w:r>
+      <w:proofErr w:type="gramEnd"/>
+      <w:r>
+        <w:rPr>
+          <w:rFonts w:cs="Calibri"/>
+        </w:rPr>
+        <w:t xml:space="preserve"> to Appendix </w:t>
       </w:r>
       <w:r>
         <w:rPr>
@@ -3275,7 +3836,21 @@
         <w:rPr>
           <w:rFonts w:cs="Calibri"/>
         </w:rPr>
-        <w:t xml:space="preserve">Our investigation indicates that the Random, Entropy-based, and PCA </w:t>
+        <w:t xml:space="preserve">Our investigation indicates that </w:t>
+      </w:r>
+      <w:proofErr w:type="gramStart"/>
+      <w:r>
+        <w:rPr>
+          <w:rFonts w:cs="Calibri"/>
+        </w:rPr>
+        <w:t>the Random</w:t>
+      </w:r>
+      <w:proofErr w:type="gramEnd"/>
+      <w:r>
+        <w:rPr>
+          <w:rFonts w:cs="Calibri"/>
+        </w:rPr>
+        <w:t xml:space="preserve">, Entropy-based, and PCA </w:t>
       </w:r>
       <w:r>
         <w:rPr>
@@ -3324,7 +3899,7 @@
           <w:noProof/>
         </w:rPr>
         <w:drawing>
-          <wp:inline distT="0" distB="0" distL="0" distR="0" wp14:anchorId="75599A5E" wp14:editId="02D83022">
+          <wp:inline distT="0" distB="0" distL="0" distR="0" wp14:anchorId="75599A5E" wp14:editId="42C564EF">
             <wp:extent cx="1955682" cy="1245870"/>
             <wp:effectExtent l="0" t="0" r="6985" b="0"/>
             <wp:docPr id="1867155611" name="תמונה 2"/>
@@ -3654,7 +4229,14 @@
         <w:rPr>
           <w:rFonts w:cs="Calibri"/>
         </w:rPr>
-        <w:t xml:space="preserve"> approximately to the same </w:t>
+        <w:t xml:space="preserve"> approximately </w:t>
+      </w:r>
+      <w:r>
+        <w:rPr>
+          <w:rFonts w:cs="Calibri"/>
+        </w:rPr>
+        <w:lastRenderedPageBreak/>
+        <w:t xml:space="preserve">to the same </w:t>
       </w:r>
       <w:r>
         <w:rPr>
@@ -3759,123 +4341,28 @@
           <w:u w:val="single"/>
         </w:rPr>
       </w:pPr>
-      <w:r>
+    </w:p>
+    <w:p>
+      <w:pPr>
+        <w:bidi w:val="0"/>
+        <w:spacing w:line="240" w:lineRule="auto"/>
+        <w:jc w:val="both"/>
         <w:rPr>
           <w:rFonts w:cs="Calibri"/>
           <w:b/>
           <w:bCs/>
           <w:u w:val="single"/>
         </w:rPr>
-        <w:lastRenderedPageBreak/>
-        <w:t>Discussion</w:t>
-      </w:r>
-    </w:p>
-    <w:p>
-      <w:pPr>
-        <w:bidi w:val="0"/>
-        <w:spacing w:line="240" w:lineRule="auto"/>
-        <w:jc w:val="both"/>
-        <w:rPr>
-          <w:rFonts w:cs="Calibri"/>
-        </w:rPr>
-      </w:pPr>
-      <w:r>
-        <w:rPr>
-          <w:rFonts w:cs="Calibri"/>
-        </w:rPr>
-        <w:t>The results of our investigation into the enhancement of X-Ray imaging analysis through Active Learning (AL) provide valuable insights regarding the effectiveness of different sampling techniques in boosting model performance while reducing the need for extensive annotation. Our experiments indicated that employing Active Learning can achieve accuracy levels like those obtained from training on the complete dataset, even when working with a significantly smaller labeled data subset. This finding is particularly pertinent in the realm of medical imaging, where the scarcity of labeled datasets often arises from the considerable costs and time required for expert annotations</w:t>
-      </w:r>
-      <w:r>
-        <w:rPr>
-          <w:rFonts w:cs="Calibri"/>
-          <w:rtl/>
-        </w:rPr>
-        <w:t>.</w:t>
-      </w:r>
-    </w:p>
-    <w:p>
-      <w:pPr>
-        <w:bidi w:val="0"/>
-        <w:spacing w:line="240" w:lineRule="auto"/>
-        <w:jc w:val="both"/>
-        <w:rPr>
-          <w:rFonts w:cs="Calibri"/>
-        </w:rPr>
-      </w:pPr>
-      <w:r>
-        <w:rPr>
-          <w:rFonts w:cs="Calibri"/>
-        </w:rPr>
-        <w:t>A notable outcome of our study is the demonstrated efficacy of the "PCA then K-Means" sampling strategy. This method not only matched the performance of conventional techniques such as random sampling and uncertainty sampling in terms of accuracy, F1-score, and precision but also underscored the necessity of selecting a diverse array of samples from the unlabeled dataset. By clustering the samples and choosing representatives from each cluster, we ensured that the model encountered a wider variety of characteristics, which is essential for enhancing its generalization abilities.</w:t>
-      </w:r>
-    </w:p>
-    <w:p>
-      <w:pPr>
-        <w:bidi w:val="0"/>
-        <w:spacing w:line="240" w:lineRule="auto"/>
-        <w:jc w:val="both"/>
-        <w:rPr>
-          <w:rFonts w:cs="Calibri"/>
-        </w:rPr>
-      </w:pPr>
-      <w:r>
-        <w:rPr>
-          <w:rFonts w:cs="Calibri"/>
-        </w:rPr>
-        <w:t>Our findings suggest that although uncertainty sampling can achieve high recall rates, it frequently lacks in terms of accuracy and precision. This indicates that depending exclusively on uncertainty may be inadequate for tasks that require precise class differentiation, such as pneumonia detection. Consequently, future research should investigate hybrid methodologies that leverage the advantages of various sampling techniques to improve overall model efficacy</w:t>
-      </w:r>
-      <w:r>
-        <w:rPr>
-          <w:rFonts w:cs="Calibri"/>
-          <w:rtl/>
-        </w:rPr>
-        <w:t xml:space="preserve">. </w:t>
-      </w:r>
-    </w:p>
-    <w:p>
-      <w:pPr>
-        <w:bidi w:val="0"/>
-        <w:spacing w:line="240" w:lineRule="auto"/>
-        <w:jc w:val="both"/>
-        <w:rPr>
-          <w:rFonts w:cs="Calibri"/>
-        </w:rPr>
-      </w:pPr>
-      <w:r>
-        <w:rPr>
-          <w:rFonts w:cs="Calibri"/>
-        </w:rPr>
-        <w:t>In terms of potential advancements for subsequent studies, we propose examining the incorporation of generative models to create new, informative images for labeling purposes. This approach could further reduce the annotation workload by supplying additional training data that captures the intricacies of real-world situations. Another promising avenue for future investigation is the enhancement of the Active Learning loop itself. By substituting the ResNet18 model, which is relatively lightweight with a limited number of parameters, with more sophisticated models, it may be possible to achieve superior performance. The implementation of VGG16 is already included in our codebase, but it was not tested due to the impractical runtime constraints imposed by our computational resources.</w:t>
-      </w:r>
-    </w:p>
-    <w:p>
-      <w:pPr>
-        <w:bidi w:val="0"/>
-        <w:spacing w:line="240" w:lineRule="auto"/>
-        <w:jc w:val="both"/>
-        <w:rPr>
-          <w:rFonts w:cs="Calibri"/>
-        </w:rPr>
-      </w:pPr>
-      <w:r>
-        <w:rPr>
-          <w:rFonts w:cs="Calibri"/>
-        </w:rPr>
-        <w:t>In summary, our project successfully demonstrated the potential of Active Learning in the domain of pediatric radiology, specifically for the classification of chest X-rays into "sick" or "not sick." The findings underscore the importance of selecting informative samples and highlight the advantages of diverse sampling strategies. As we move forward, the integration of advanced techniques and a focus on optimizing the Active Learning process will be essential in further enhancing the effectiveness of machine learning models in medical imaging. By continuing to refine these methodologies, we can contribute to more efficient diagnostic processes and ultimately improve patient outcomes in the healthcare sector.</w:t>
-      </w:r>
-    </w:p>
-    <w:p>
-      <w:pPr>
-        <w:bidi w:val="0"/>
-        <w:spacing w:line="240" w:lineRule="auto"/>
-        <w:jc w:val="both"/>
+      </w:pPr>
+      <w:r>
         <w:rPr>
           <w:rFonts w:cs="Calibri"/>
           <w:b/>
           <w:bCs/>
           <w:u w:val="single"/>
         </w:rPr>
-      </w:pPr>
+        <w:t>Discussion</w:t>
+      </w:r>
     </w:p>
     <w:p>
       <w:pPr>
@@ -3884,11 +4371,21 @@
         <w:jc w:val="both"/>
         <w:rPr>
           <w:rFonts w:cs="Calibri"/>
-          <w:b/>
-          <w:bCs/>
-          <w:u w:val="single"/>
-        </w:rPr>
-      </w:pPr>
+        </w:rPr>
+      </w:pPr>
+      <w:r>
+        <w:rPr>
+          <w:rFonts w:cs="Calibri"/>
+        </w:rPr>
+        <w:t>The results of our investigation into the enhancement of X-Ray imaging analysis through Active Learning (AL) provide valuable insights regarding the effectiveness of different sampling techniques in boosting model performance while reducing the need for extensive annotation. Our experiments indicated that employing Active Learning can achieve accuracy levels like those obtained from training on the complete dataset, even when working with a significantly smaller labeled data subset. This finding is particularly pertinent in the realm of medical imaging, where the scarcity of labeled datasets often arises from the considerable costs and time required for expert annotations</w:t>
+      </w:r>
+      <w:r>
+        <w:rPr>
+          <w:rFonts w:cs="Calibri"/>
+          <w:rtl/>
+        </w:rPr>
+        <w:t>.</w:t>
+      </w:r>
     </w:p>
     <w:p>
       <w:pPr>
@@ -3897,11 +4394,14 @@
         <w:jc w:val="both"/>
         <w:rPr>
           <w:rFonts w:cs="Calibri"/>
-          <w:b/>
-          <w:bCs/>
-          <w:u w:val="single"/>
-        </w:rPr>
-      </w:pPr>
+        </w:rPr>
+      </w:pPr>
+      <w:r>
+        <w:rPr>
+          <w:rFonts w:cs="Calibri"/>
+        </w:rPr>
+        <w:t>A notable outcome of our study is the demonstrated efficacy of the "PCA then K-Means" sampling strategy. This method not only matched the performance of conventional techniques such as random sampling and uncertainty sampling in terms of accuracy, F1-score, and precision but also underscored the necessity of selecting a diverse array of samples from the unlabeled dataset. By clustering the samples and choosing representatives from each cluster, we ensured that the model encountered a wider variety of characteristics, which is essential for enhancing its generalization abilities.</w:t>
+      </w:r>
     </w:p>
     <w:p>
       <w:pPr>
@@ -3910,11 +4410,53 @@
         <w:jc w:val="both"/>
         <w:rPr>
           <w:rFonts w:cs="Calibri"/>
-          <w:b/>
-          <w:bCs/>
-          <w:u w:val="single"/>
-        </w:rPr>
-      </w:pPr>
+        </w:rPr>
+      </w:pPr>
+      <w:r>
+        <w:rPr>
+          <w:rFonts w:cs="Calibri"/>
+        </w:rPr>
+        <w:t>Our findings suggest that although uncertainty sampling can achieve high recall rates, it frequently lacks in terms of accuracy and precision. This indicates that depending exclusively on uncertainty may be inadequate for tasks that require precise class differentiation, such as pneumonia detection. Consequently, future research should investigate hybrid methodologies that leverage the advantages of various sampling techniques to improve overall model efficacy</w:t>
+      </w:r>
+      <w:r>
+        <w:rPr>
+          <w:rFonts w:cs="Calibri"/>
+          <w:rtl/>
+        </w:rPr>
+        <w:t xml:space="preserve">. </w:t>
+      </w:r>
+    </w:p>
+    <w:p>
+      <w:pPr>
+        <w:bidi w:val="0"/>
+        <w:spacing w:line="240" w:lineRule="auto"/>
+        <w:jc w:val="both"/>
+        <w:rPr>
+          <w:rFonts w:cs="Calibri"/>
+        </w:rPr>
+      </w:pPr>
+      <w:r>
+        <w:rPr>
+          <w:rFonts w:cs="Calibri"/>
+        </w:rPr>
+        <w:t>In terms of potential advancements for subsequent studies, we propose examining the incorporation of generative models to create new, informative images for labeling purposes. This approach could further reduce the annotation workload by supplying additional training data that captures the intricacies of real-world situations. Another promising avenue for future investigation is the enhancement of the Active Learning loop itself. By substituting the ResNet18 model, which is relatively lightweight with a limited number of parameters, with more sophisticated models, it may be possible to achieve superior performance. The implementation of VGG16 is already included in our codebase, but it was not tested due to the impractical runtime constraints imposed by our computational resources.</w:t>
+      </w:r>
+    </w:p>
+    <w:p>
+      <w:pPr>
+        <w:bidi w:val="0"/>
+        <w:spacing w:line="240" w:lineRule="auto"/>
+        <w:jc w:val="both"/>
+        <w:rPr>
+          <w:rFonts w:cs="Calibri"/>
+        </w:rPr>
+      </w:pPr>
+      <w:r>
+        <w:rPr>
+          <w:rFonts w:cs="Calibri"/>
+        </w:rPr>
+        <w:t>In summary, our project successfully demonstrated the potential of Active Learning in the domain of pediatric radiology, specifically for the classification of chest X-rays into "sick" or "not sick." The findings underscore the importance of selecting informative samples and highlight the advantages of diverse sampling strategies. As we move forward, the integration of advanced techniques and a focus on optimizing the Active Learning process will be essential in further enhancing the effectiveness of machine learning models in medical imaging. By continuing to refine these methodologies, we can contribute to more efficient diagnostic processes and ultimately improve patient outcomes in the healthcare sector.</w:t>
+      </w:r>
     </w:p>
     <w:p>
       <w:pPr>
@@ -4099,7 +4641,15 @@
         <w:jc w:val="both"/>
       </w:pPr>
       <w:r>
-        <w:t>Kim, Y., &amp; Shin, B. (2022, August). In defense of core-set: A density-aware core-set selection for active learning. In Proceedings of the 28th ACM SIGKDD Conference on Knowledge Discovery and Data Mining (pp. 804-812).</w:t>
+        <w:t>Kim, Y., &amp; Shin, B. (2022, August). In defense of core-set: A density-aware core-set selection for active learning. In Proceedings of the 28th ACM SIGKDD Conference on Knowledge Discovery and Data Mining (</w:t>
+      </w:r>
+      <w:proofErr w:type="gramStart"/>
+      <w:r>
+        <w:t>pp</w:t>
+      </w:r>
+      <w:proofErr w:type="gramEnd"/>
+      <w:r>
+        <w:t>. 804-812).</w:t>
       </w:r>
       <w:r>
         <w:rPr>
@@ -7462,23 +8012,10 @@
 </file>
 
 <file path=customXml/item1.xml><?xml version="1.0" encoding="utf-8"?>
-<p:properties xmlns:p="http://schemas.microsoft.com/office/2006/metadata/properties" xmlns:xsi="http://www.w3.org/2001/XMLSchema-instance" xmlns:pc="http://schemas.microsoft.com/office/infopath/2007/PartnerControls">
-  <documentManagement>
-    <_activity xmlns="7d79700c-6418-4631-b035-504046072f07" xsi:nil="true"/>
-  </documentManagement>
-</p:properties>
+<b:Sources xmlns:b="http://schemas.openxmlformats.org/officeDocument/2006/bibliography" xmlns="http://schemas.openxmlformats.org/officeDocument/2006/bibliography" SelectedStyle="\APASixthEditionOfficeOnline.xsl" StyleName="APA" Version="6"/>
 </file>
 
 <file path=customXml/item2.xml><?xml version="1.0" encoding="utf-8"?>
-<?mso-contentType ?>
-<FormTemplates xmlns="http://schemas.microsoft.com/sharepoint/v3/contenttype/forms">
-  <Display>DocumentLibraryForm</Display>
-  <Edit>DocumentLibraryForm</Edit>
-  <New>DocumentLibraryForm</New>
-</FormTemplates>
-</file>
-
-<file path=customXml/item3.xml><?xml version="1.0" encoding="utf-8"?>
 <ct:contentTypeSchema xmlns:ct="http://schemas.microsoft.com/office/2006/metadata/contentType" xmlns:ma="http://schemas.microsoft.com/office/2006/metadata/properties/metaAttributes" ct:_="" ma:_="" ma:contentTypeName="Document" ma:contentTypeID="0x010100E13CD234883BC843A1D9E154A8351D10" ma:contentTypeVersion="16" ma:contentTypeDescription="Create a new document." ma:contentTypeScope="" ma:versionID="557b86093b80b3604fe7f21e4f493edc">
   <xsd:schema xmlns:xsd="http://www.w3.org/2001/XMLSchema" xmlns:xs="http://www.w3.org/2001/XMLSchema" xmlns:p="http://schemas.microsoft.com/office/2006/metadata/properties" xmlns:ns3="7d79700c-6418-4631-b035-504046072f07" xmlns:ns4="d52885cf-f48f-4954-a4b2-e992079a85cf" targetNamespace="http://schemas.microsoft.com/office/2006/metadata/properties" ma:root="true" ma:fieldsID="66352b682019d55e02e586ecaba6a17a" ns3:_="" ns4:_="">
     <xsd:import namespace="7d79700c-6418-4631-b035-504046072f07"/>
@@ -7719,29 +8256,32 @@
 </ct:contentTypeSchema>
 </file>
 
+<file path=customXml/item3.xml><?xml version="1.0" encoding="utf-8"?>
+<?mso-contentType ?>
+<FormTemplates xmlns="http://schemas.microsoft.com/sharepoint/v3/contenttype/forms">
+  <Display>DocumentLibraryForm</Display>
+  <Edit>DocumentLibraryForm</Edit>
+  <New>DocumentLibraryForm</New>
+</FormTemplates>
+</file>
+
 <file path=customXml/item4.xml><?xml version="1.0" encoding="utf-8"?>
-<b:Sources xmlns:b="http://schemas.openxmlformats.org/officeDocument/2006/bibliography" xmlns="http://schemas.openxmlformats.org/officeDocument/2006/bibliography" SelectedStyle="\APASixthEditionOfficeOnline.xsl" StyleName="APA" Version="6"/>
+<p:properties xmlns:p="http://schemas.microsoft.com/office/2006/metadata/properties" xmlns:xsi="http://www.w3.org/2001/XMLSchema-instance" xmlns:pc="http://schemas.microsoft.com/office/infopath/2007/PartnerControls">
+  <documentManagement>
+    <_activity xmlns="7d79700c-6418-4631-b035-504046072f07" xsi:nil="true"/>
+  </documentManagement>
+</p:properties>
 </file>
 
 <file path=customXml/itemProps1.xml><?xml version="1.0" encoding="utf-8"?>
-<ds:datastoreItem xmlns:ds="http://schemas.openxmlformats.org/officeDocument/2006/customXml" ds:itemID="{1FFC76BD-15C3-4511-8266-91D796D5B6CB}">
+<ds:datastoreItem xmlns:ds="http://schemas.openxmlformats.org/officeDocument/2006/customXml" ds:itemID="{A0FF05B7-C429-41AA-BCA3-A02C05CC8BAB}">
   <ds:schemaRefs>
-    <ds:schemaRef ds:uri="http://schemas.microsoft.com/office/2006/metadata/properties"/>
-    <ds:schemaRef ds:uri="http://schemas.microsoft.com/office/infopath/2007/PartnerControls"/>
-    <ds:schemaRef ds:uri="7d79700c-6418-4631-b035-504046072f07"/>
+    <ds:schemaRef ds:uri="http://schemas.openxmlformats.org/officeDocument/2006/bibliography"/>
   </ds:schemaRefs>
 </ds:datastoreItem>
 </file>
 
 <file path=customXml/itemProps2.xml><?xml version="1.0" encoding="utf-8"?>
-<ds:datastoreItem xmlns:ds="http://schemas.openxmlformats.org/officeDocument/2006/customXml" ds:itemID="{8908D977-F8F8-425A-9FBB-4606C70FED26}">
-  <ds:schemaRefs>
-    <ds:schemaRef ds:uri="http://schemas.microsoft.com/sharepoint/v3/contenttype/forms"/>
-  </ds:schemaRefs>
-</ds:datastoreItem>
-</file>
-
-<file path=customXml/itemProps3.xml><?xml version="1.0" encoding="utf-8"?>
 <ds:datastoreItem xmlns:ds="http://schemas.openxmlformats.org/officeDocument/2006/customXml" ds:itemID="{ED6DDC13-3F58-49FE-8CD7-A0FB0D092097}">
   <ds:schemaRefs>
     <ds:schemaRef ds:uri="http://schemas.microsoft.com/office/2006/metadata/contentType"/>
@@ -7760,10 +8300,20 @@
 </ds:datastoreItem>
 </file>
 
+<file path=customXml/itemProps3.xml><?xml version="1.0" encoding="utf-8"?>
+<ds:datastoreItem xmlns:ds="http://schemas.openxmlformats.org/officeDocument/2006/customXml" ds:itemID="{8908D977-F8F8-425A-9FBB-4606C70FED26}">
+  <ds:schemaRefs>
+    <ds:schemaRef ds:uri="http://schemas.microsoft.com/sharepoint/v3/contenttype/forms"/>
+  </ds:schemaRefs>
+</ds:datastoreItem>
+</file>
+
 <file path=customXml/itemProps4.xml><?xml version="1.0" encoding="utf-8"?>
-<ds:datastoreItem xmlns:ds="http://schemas.openxmlformats.org/officeDocument/2006/customXml" ds:itemID="{A0FF05B7-C429-41AA-BCA3-A02C05CC8BAB}">
+<ds:datastoreItem xmlns:ds="http://schemas.openxmlformats.org/officeDocument/2006/customXml" ds:itemID="{1FFC76BD-15C3-4511-8266-91D796D5B6CB}">
   <ds:schemaRefs>
-    <ds:schemaRef ds:uri="http://schemas.openxmlformats.org/officeDocument/2006/bibliography"/>
+    <ds:schemaRef ds:uri="http://schemas.microsoft.com/office/2006/metadata/properties"/>
+    <ds:schemaRef ds:uri="http://schemas.microsoft.com/office/infopath/2007/PartnerControls"/>
+    <ds:schemaRef ds:uri="7d79700c-6418-4631-b035-504046072f07"/>
   </ds:schemaRefs>
 </ds:datastoreItem>
 </file>
</xml_diff>